<commit_message>
implemented Warp Drive, fuel, missile limits, max speed.
</commit_message>
<xml_diff>
--- a/Assignment 3 Phase 2.docx
+++ b/Assignment 3 Phase 2.docx
@@ -53,8 +53,6 @@
         </w:rPr>
         <w:t>21</w:t>
       </w:r>
-      <w:bookmarkStart w:id="0" w:name="_GoBack"/>
-      <w:bookmarkEnd w:id="0"/>
       <w:r>
         <w:rPr>
           <w:rFonts w:ascii="Times New Roman" w:hAnsi="Times New Roman" w:cs="Times New Roman"/>
@@ -498,7 +496,25 @@
           <w:sz w:val="24"/>
           <w:szCs w:val="24"/>
         </w:rPr>
-        <w:t>Pressing the ‘T’ button will make ship1 appear close to sun and already with some velocity to make the test easier to set up.</w:t>
+        <w:t>Pressing the ‘T’ button will make ship1</w:t>
+      </w:r>
+      <w:r>
+        <w:rPr>
+          <w:rFonts w:ascii="Times New Roman" w:hAnsi="Times New Roman" w:cs="Times New Roman"/>
+          <w:sz w:val="24"/>
+          <w:szCs w:val="24"/>
+        </w:rPr>
+        <w:t>t</w:t>
+      </w:r>
+      <w:bookmarkStart w:id="0" w:name="_GoBack"/>
+      <w:bookmarkEnd w:id="0"/>
+      <w:r>
+        <w:rPr>
+          <w:rFonts w:ascii="Times New Roman" w:hAnsi="Times New Roman" w:cs="Times New Roman"/>
+          <w:sz w:val="24"/>
+          <w:szCs w:val="24"/>
+        </w:rPr>
+        <w:t xml:space="preserve"> appear close to sun and already with some velocity to make the test easier to set up.</w:t>
       </w:r>
     </w:p>
     <w:p>

</xml_diff>